<commit_message>
Dodane dodatne informacije u Izvjestaj i ispravljene gresake.
</commit_message>
<xml_diff>
--- a/Dokumentacija/Izvještaj o Aktivnostima.docx
+++ b/Dokumentacija/Izvještaj o Aktivnostima.docx
@@ -2466,7 +2466,13 @@
               <w:rPr>
                 <w:rFonts w:ascii="Garamond" w:hAnsi="Garamond"/>
               </w:rPr>
-              <w:t>11.5.2017.-</w:t>
+              <w:t>11.5.2017</w:t>
+            </w:r>
+            <w:r>
+              <w:rPr>
+                <w:rFonts w:ascii="Garamond" w:hAnsi="Garamond"/>
+              </w:rPr>
+              <w:t>-</w:t>
             </w:r>
             <w:r>
               <w:rPr>
@@ -2570,7 +2576,12 @@
             <w:r>
               <w:rPr>
                 <w:rFonts w:ascii="Garamond" w:hAnsi="Garamond"/>
-                <w:color w:val="FF0000"/>
+              </w:rPr>
+              <w:t>11.5.2017-</w:t>
+            </w:r>
+            <w:r>
+              <w:rPr>
+                <w:rFonts w:ascii="Garamond" w:hAnsi="Garamond"/>
               </w:rPr>
               <w:t xml:space="preserve">14.5.2017. </w:t>
             </w:r>
@@ -2778,9 +2789,14 @@
             <w:r>
               <w:rPr>
                 <w:rFonts w:ascii="Garamond" w:hAnsi="Garamond"/>
-                <w:color w:val="FF0000"/>
-              </w:rPr>
-              <w:t>15.5.2017.</w:t>
+              </w:rPr>
+              <w:t>1</w:t>
+            </w:r>
+            <w:r>
+              <w:rPr>
+                <w:rFonts w:ascii="Garamond" w:hAnsi="Garamond"/>
+              </w:rPr>
+              <w:t>4.5.2017, 1.5 h</w:t>
             </w:r>
           </w:p>
         </w:tc>
@@ -2878,7 +2894,13 @@
               <w:rPr>
                 <w:rFonts w:ascii="Garamond" w:hAnsi="Garamond"/>
               </w:rPr>
-              <w:t>13.5.2017.-</w:t>
+              <w:t>13.5.2017</w:t>
+            </w:r>
+            <w:r>
+              <w:rPr>
+                <w:rFonts w:ascii="Garamond" w:hAnsi="Garamond"/>
+              </w:rPr>
+              <w:t>-</w:t>
             </w:r>
             <w:r>
               <w:rPr>
@@ -2982,7 +3004,13 @@
               <w:rPr>
                 <w:rFonts w:ascii="Garamond" w:hAnsi="Garamond"/>
               </w:rPr>
-              <w:t>13.5.2017.-</w:t>
+              <w:t>13.5.2017</w:t>
+            </w:r>
+            <w:r>
+              <w:rPr>
+                <w:rFonts w:ascii="Garamond" w:hAnsi="Garamond"/>
+              </w:rPr>
+              <w:t>-</w:t>
             </w:r>
             <w:r>
               <w:rPr>
@@ -3086,7 +3114,13 @@
               <w:rPr>
                 <w:rFonts w:ascii="Garamond" w:hAnsi="Garamond"/>
               </w:rPr>
-              <w:t>14.5.2017.-</w:t>
+              <w:t>14.5.2017</w:t>
+            </w:r>
+            <w:r>
+              <w:rPr>
+                <w:rFonts w:ascii="Garamond" w:hAnsi="Garamond"/>
+              </w:rPr>
+              <w:t>-</w:t>
             </w:r>
             <w:r>
               <w:rPr>
@@ -3190,7 +3224,13 @@
               <w:rPr>
                 <w:rFonts w:ascii="Garamond" w:hAnsi="Garamond"/>
               </w:rPr>
-              <w:t>16.5.2017.-</w:t>
+              <w:t>16.5.2017</w:t>
+            </w:r>
+            <w:r>
+              <w:rPr>
+                <w:rFonts w:ascii="Garamond" w:hAnsi="Garamond"/>
+              </w:rPr>
+              <w:t>-</w:t>
             </w:r>
             <w:r>
               <w:rPr>
@@ -3294,7 +3334,7 @@
               <w:rPr>
                 <w:rFonts w:ascii="Garamond" w:hAnsi="Garamond"/>
               </w:rPr>
-              <w:t>16.5.2017.-</w:t>
+              <w:t>16.5.2017-</w:t>
             </w:r>
             <w:r>
               <w:rPr>
@@ -3319,13 +3359,7 @@
               <w:rPr>
                 <w:rFonts w:ascii="Garamond" w:hAnsi="Garamond"/>
               </w:rPr>
-              <w:t>I</w:t>
-            </w:r>
-            <w:r>
-              <w:rPr>
-                <w:rFonts w:ascii="Garamond" w:hAnsi="Garamond"/>
-              </w:rPr>
-              <w:t>mplementacija projekta, stavka 3</w:t>
+              <w:t>Implementacija projekta, stavka 3</w:t>
             </w:r>
           </w:p>
         </w:tc>
@@ -3533,13 +3567,7 @@
               <w:rPr>
                 <w:rFonts w:ascii="Garamond" w:hAnsi="Garamond"/>
               </w:rPr>
-              <w:t>I</w:t>
-            </w:r>
-            <w:r>
-              <w:rPr>
-                <w:rFonts w:ascii="Garamond" w:hAnsi="Garamond"/>
-              </w:rPr>
-              <w:t>mplementacija projekta, stavka 4</w:t>
+              <w:t>Implementacija projekta, stavka 4</w:t>
             </w:r>
           </w:p>
         </w:tc>
@@ -3617,9 +3645,8 @@
             <w:r>
               <w:rPr>
                 <w:rFonts w:ascii="Garamond" w:hAnsi="Garamond"/>
-                <w:color w:val="FF0000"/>
-              </w:rPr>
-              <w:t>21.5.2017.</w:t>
+              </w:rPr>
+              <w:t>21.5.2017, 1h</w:t>
             </w:r>
           </w:p>
         </w:tc>
@@ -3821,7 +3848,13 @@
               <w:rPr>
                 <w:rFonts w:ascii="Garamond" w:hAnsi="Garamond"/>
               </w:rPr>
-              <w:t>25.5.2017.-</w:t>
+              <w:t>25.5.2017</w:t>
+            </w:r>
+            <w:r>
+              <w:rPr>
+                <w:rFonts w:ascii="Garamond" w:hAnsi="Garamond"/>
+              </w:rPr>
+              <w:t>-</w:t>
             </w:r>
             <w:r>
               <w:rPr>
@@ -3846,13 +3879,7 @@
               <w:rPr>
                 <w:rFonts w:ascii="Garamond" w:hAnsi="Garamond"/>
               </w:rPr>
-              <w:t>I</w:t>
-            </w:r>
-            <w:r>
-              <w:rPr>
-                <w:rFonts w:ascii="Garamond" w:hAnsi="Garamond"/>
-              </w:rPr>
-              <w:t>mplementacija projekta, stavka 5</w:t>
+              <w:t>Implementacija projekta, stavka 5</w:t>
             </w:r>
           </w:p>
         </w:tc>
@@ -3930,7 +3957,13 @@
               <w:rPr>
                 <w:rFonts w:ascii="Garamond" w:hAnsi="Garamond"/>
               </w:rPr>
-              <w:t>25.5.2017.-</w:t>
+              <w:t>25.5.2017</w:t>
+            </w:r>
+            <w:r>
+              <w:rPr>
+                <w:rFonts w:ascii="Garamond" w:hAnsi="Garamond"/>
+              </w:rPr>
+              <w:t>-</w:t>
             </w:r>
             <w:r>
               <w:rPr>
@@ -4033,7 +4066,12 @@
             <w:r>
               <w:rPr>
                 <w:rFonts w:ascii="Garamond" w:hAnsi="Garamond"/>
-                <w:color w:val="FF0000"/>
+              </w:rPr>
+              <w:t>24.5.2017-</w:t>
+            </w:r>
+            <w:r>
+              <w:rPr>
+                <w:rFonts w:ascii="Garamond" w:hAnsi="Garamond"/>
               </w:rPr>
               <w:t>26.5.2017.</w:t>
             </w:r>
@@ -4250,7 +4288,12 @@
             <w:r>
               <w:rPr>
                 <w:rFonts w:ascii="Garamond" w:hAnsi="Garamond"/>
-                <w:color w:val="FF0000"/>
+              </w:rPr>
+              <w:t>25.5.2017-</w:t>
+            </w:r>
+            <w:r>
+              <w:rPr>
+                <w:rFonts w:ascii="Garamond" w:hAnsi="Garamond"/>
               </w:rPr>
               <w:t>27.5.2017.</w:t>
             </w:r>
@@ -4349,9 +4392,8 @@
             <w:r>
               <w:rPr>
                 <w:rFonts w:ascii="Garamond" w:hAnsi="Garamond"/>
-                <w:color w:val="FF0000"/>
-              </w:rPr>
-              <w:t>27.5.2017.</w:t>
+              </w:rPr>
+              <w:t>27.5.2017, 2h</w:t>
             </w:r>
           </w:p>
         </w:tc>
@@ -4448,9 +4490,8 @@
             <w:r>
               <w:rPr>
                 <w:rFonts w:ascii="Garamond" w:hAnsi="Garamond"/>
-                <w:color w:val="FF0000"/>
-              </w:rPr>
-              <w:t>27.5.2017.</w:t>
+              </w:rPr>
+              <w:t>27.5.2017, 1h</w:t>
             </w:r>
           </w:p>
         </w:tc>
@@ -4547,7 +4588,13 @@
               <w:rPr>
                 <w:rFonts w:ascii="Garamond" w:hAnsi="Garamond"/>
               </w:rPr>
-              <w:t>27.5.2017.-</w:t>
+              <w:t>27.5.2017</w:t>
+            </w:r>
+            <w:r>
+              <w:rPr>
+                <w:rFonts w:ascii="Garamond" w:hAnsi="Garamond"/>
+              </w:rPr>
+              <w:t>-</w:t>
             </w:r>
             <w:r>
               <w:rPr>
@@ -4676,13 +4723,7 @@
               <w:rPr>
                 <w:rFonts w:ascii="Garamond" w:hAnsi="Garamond"/>
               </w:rPr>
-              <w:t xml:space="preserve">U okviru </w:t>
-            </w:r>
-            <w:r>
-              <w:rPr>
-                <w:rFonts w:ascii="Garamond" w:hAnsi="Garamond"/>
-              </w:rPr>
-              <w:t>zadaće 8</w:t>
+              <w:t>U okviru zadaće 8</w:t>
             </w:r>
           </w:p>
         </w:tc>
@@ -4858,9 +4899,8 @@
             <w:r>
               <w:rPr>
                 <w:rFonts w:ascii="Garamond" w:hAnsi="Garamond"/>
-                <w:color w:val="FF0000"/>
-              </w:rPr>
-              <w:t>28.5.2017.</w:t>
+              </w:rPr>
+              <w:t>28.5.2017, 50 min</w:t>
             </w:r>
           </w:p>
         </w:tc>
@@ -4957,9 +4997,8 @@
             <w:r>
               <w:rPr>
                 <w:rFonts w:ascii="Garamond" w:hAnsi="Garamond"/>
-                <w:color w:val="FF0000"/>
-              </w:rPr>
-              <w:t>28.5.2017.</w:t>
+              </w:rPr>
+              <w:t>28.5.2017, 15 min</w:t>
             </w:r>
           </w:p>
         </w:tc>
@@ -5252,7 +5291,12 @@
             <w:r>
               <w:rPr>
                 <w:rFonts w:ascii="Garamond" w:hAnsi="Garamond"/>
-                <w:color w:val="FF0000"/>
+              </w:rPr>
+              <w:t>27.5.2017-</w:t>
+            </w:r>
+            <w:r>
+              <w:rPr>
+                <w:rFonts w:ascii="Garamond" w:hAnsi="Garamond"/>
               </w:rPr>
               <w:t>30.5.2017.</w:t>
             </w:r>
@@ -5352,7 +5396,15 @@
               <w:rPr>
                 <w:rFonts w:ascii="Garamond" w:hAnsi="Garamond"/>
               </w:rPr>
-              <w:t>30.5.2017.-3.6.2017.</w:t>
+              <w:t>30.5.2017</w:t>
+            </w:r>
+            <w:bookmarkStart w:id="0" w:name="_GoBack"/>
+            <w:bookmarkEnd w:id="0"/>
+            <w:r>
+              <w:rPr>
+                <w:rFonts w:ascii="Garamond" w:hAnsi="Garamond"/>
+              </w:rPr>
+              <w:t>-3.6.2017.</w:t>
             </w:r>
           </w:p>
         </w:tc>
@@ -5371,13 +5423,7 @@
               <w:rPr>
                 <w:rFonts w:ascii="Garamond" w:hAnsi="Garamond"/>
               </w:rPr>
-              <w:t>Implementacija</w:t>
-            </w:r>
-            <w:r>
-              <w:rPr>
-                <w:rFonts w:ascii="Garamond" w:hAnsi="Garamond"/>
-              </w:rPr>
-              <w:t xml:space="preserve"> projekta, stavka 9</w:t>
+              <w:t>Implementacija projekta, stavka 9</w:t>
             </w:r>
           </w:p>
         </w:tc>
@@ -5766,13 +5812,7 @@
               <w:rPr>
                 <w:rFonts w:ascii="Garamond" w:hAnsi="Garamond"/>
               </w:rPr>
-              <w:t xml:space="preserve">U okviru </w:t>
-            </w:r>
-            <w:r>
-              <w:rPr>
-                <w:rFonts w:ascii="Garamond" w:hAnsi="Garamond"/>
-              </w:rPr>
-              <w:t>zadaće 9</w:t>
+              <w:t>U okviru zadaće 9</w:t>
             </w:r>
           </w:p>
         </w:tc>
@@ -5903,8 +5943,6 @@
         </w:rPr>
         <w:t xml:space="preserve"> Zadatak br. 6 iz Implementacije projekta („Povezivanje modela, pogleda i pojedinačnih implementacija članova u cjelinu“) urađen je na samom početku – projekat se sve vrijeme radio zajednički, u istom folderu.</w:t>
       </w:r>
-      <w:bookmarkStart w:id="0" w:name="_GoBack"/>
-      <w:bookmarkEnd w:id="0"/>
     </w:p>
     <w:sectPr>
       <w:footerReference w:type="default" r:id="rId7"/>
@@ -6040,7 +6078,7 @@
 
 <file path=word/numbering.xml><?xml version="1.0" encoding="utf-8"?>
 <w:numbering xmlns:wpc="http://schemas.microsoft.com/office/word/2010/wordprocessingCanvas" xmlns:mc="http://schemas.openxmlformats.org/markup-compatibility/2006" xmlns:o="urn:schemas-microsoft-com:office:office" xmlns:r="http://schemas.openxmlformats.org/officeDocument/2006/relationships" xmlns:m="http://schemas.openxmlformats.org/officeDocument/2006/math" xmlns:v="urn:schemas-microsoft-com:vml" xmlns:wp14="http://schemas.microsoft.com/office/word/2010/wordprocessingDrawing" xmlns:wp="http://schemas.openxmlformats.org/drawingml/2006/wordprocessingDrawing" xmlns:w10="urn:schemas-microsoft-com:office:word" xmlns:w="http://schemas.openxmlformats.org/wordprocessingml/2006/main" xmlns:w14="http://schemas.microsoft.com/office/word/2010/wordml" xmlns:w15="http://schemas.microsoft.com/office/word/2012/wordml" xmlns:wpg="http://schemas.microsoft.com/office/word/2010/wordprocessingGroup" xmlns:wpi="http://schemas.microsoft.com/office/word/2010/wordprocessingInk" xmlns:wne="http://schemas.microsoft.com/office/word/2006/wordml" xmlns:wps="http://schemas.microsoft.com/office/word/2010/wordprocessingShape" mc:Ignorable="w14 w15 wp14">
-  <w:abstractNum w:abstractNumId="0" w15:restartNumberingAfterBreak="0">
+  <w:abstractNum w:abstractNumId="0">
     <w:nsid w:val="15215051"/>
     <w:multiLevelType w:val="hybridMultilevel"/>
     <w:tmpl w:val="BD504E42"/>
@@ -6129,7 +6167,7 @@
       </w:pPr>
     </w:lvl>
   </w:abstractNum>
-  <w:abstractNum w:abstractNumId="1" w15:restartNumberingAfterBreak="0">
+  <w:abstractNum w:abstractNumId="1">
     <w:nsid w:val="2D7933F0"/>
     <w:multiLevelType w:val="hybridMultilevel"/>
     <w:tmpl w:val="F8185722"/>
@@ -6241,7 +6279,7 @@
       </w:rPr>
     </w:lvl>
   </w:abstractNum>
-  <w:abstractNum w:abstractNumId="2" w15:restartNumberingAfterBreak="0">
+  <w:abstractNum w:abstractNumId="2">
     <w:nsid w:val="33492DC7"/>
     <w:multiLevelType w:val="hybridMultilevel"/>
     <w:tmpl w:val="54885DCE"/>
@@ -6330,7 +6368,7 @@
       </w:pPr>
     </w:lvl>
   </w:abstractNum>
-  <w:abstractNum w:abstractNumId="3" w15:restartNumberingAfterBreak="0">
+  <w:abstractNum w:abstractNumId="3">
     <w:nsid w:val="37F72EFF"/>
     <w:multiLevelType w:val="hybridMultilevel"/>
     <w:tmpl w:val="35D814BC"/>
@@ -6419,7 +6457,7 @@
       </w:pPr>
     </w:lvl>
   </w:abstractNum>
-  <w:abstractNum w:abstractNumId="4" w15:restartNumberingAfterBreak="0">
+  <w:abstractNum w:abstractNumId="4">
     <w:nsid w:val="596E18E0"/>
     <w:multiLevelType w:val="hybridMultilevel"/>
     <w:tmpl w:val="9F809166"/>
@@ -6508,7 +6546,7 @@
       </w:pPr>
     </w:lvl>
   </w:abstractNum>
-  <w:abstractNum w:abstractNumId="5" w15:restartNumberingAfterBreak="0">
+  <w:abstractNum w:abstractNumId="5">
     <w:nsid w:val="61374B26"/>
     <w:multiLevelType w:val="hybridMultilevel"/>
     <w:tmpl w:val="E766E3DE"/>
@@ -6621,7 +6659,7 @@
       </w:rPr>
     </w:lvl>
   </w:abstractNum>
-  <w:abstractNum w:abstractNumId="6" w15:restartNumberingAfterBreak="0">
+  <w:abstractNum w:abstractNumId="6">
     <w:nsid w:val="6E620139"/>
     <w:multiLevelType w:val="hybridMultilevel"/>
     <w:tmpl w:val="42C022AC"/>
@@ -6710,7 +6748,7 @@
       </w:pPr>
     </w:lvl>
   </w:abstractNum>
-  <w:abstractNum w:abstractNumId="7" w15:restartNumberingAfterBreak="0">
+  <w:abstractNum w:abstractNumId="7">
     <w:nsid w:val="74E307E4"/>
     <w:multiLevelType w:val="hybridMultilevel"/>
     <w:tmpl w:val="54D4B442"/>
@@ -7322,6 +7360,7 @@
       <w:spacing w:after="0" w:line="240" w:lineRule="auto"/>
     </w:pPr>
     <w:tblPr>
+      <w:tblInd w:w="0" w:type="dxa"/>
       <w:tblBorders>
         <w:top w:val="single" w:sz="4" w:space="0" w:color="auto"/>
         <w:left w:val="single" w:sz="4" w:space="0" w:color="auto"/>
@@ -7330,6 +7369,12 @@
         <w:insideH w:val="single" w:sz="4" w:space="0" w:color="auto"/>
         <w:insideV w:val="single" w:sz="4" w:space="0" w:color="auto"/>
       </w:tblBorders>
+      <w:tblCellMar>
+        <w:top w:w="0" w:type="dxa"/>
+        <w:left w:w="108" w:type="dxa"/>
+        <w:bottom w:w="0" w:type="dxa"/>
+        <w:right w:w="108" w:type="dxa"/>
+      </w:tblCellMar>
     </w:tblPr>
   </w:style>
 </w:styles>

</xml_diff>

<commit_message>
Uploadovane PDF verzije dokumentacije.
</commit_message>
<xml_diff>
--- a/Dokumentacija/Izvještaj o Aktivnostima.docx
+++ b/Dokumentacija/Izvještaj o Aktivnostima.docx
@@ -22,6 +22,7 @@
           <w:tcPr>
             <w:tcW w:w="3020" w:type="dxa"/>
             <w:vMerge w:val="restart"/>
+            <w:shd w:val="clear" w:color="auto" w:fill="E2EFD9" w:themeFill="accent6" w:themeFillTint="33"/>
           </w:tcPr>
           <w:p>
             <w:pPr>
@@ -43,6 +44,7 @@
         <w:tc>
           <w:tcPr>
             <w:tcW w:w="3021" w:type="dxa"/>
+            <w:shd w:val="clear" w:color="auto" w:fill="E2EFD9" w:themeFill="accent6" w:themeFillTint="33"/>
           </w:tcPr>
           <w:p>
             <w:pPr>
@@ -64,6 +66,7 @@
         <w:tc>
           <w:tcPr>
             <w:tcW w:w="3021" w:type="dxa"/>
+            <w:shd w:val="clear" w:color="auto" w:fill="E2EFD9" w:themeFill="accent6" w:themeFillTint="33"/>
           </w:tcPr>
           <w:p>
             <w:pPr>
@@ -91,6 +94,7 @@
           <w:tcPr>
             <w:tcW w:w="3020" w:type="dxa"/>
             <w:vMerge/>
+            <w:shd w:val="clear" w:color="auto" w:fill="E2EFD9" w:themeFill="accent6" w:themeFillTint="33"/>
           </w:tcPr>
           <w:p>
             <w:pPr>
@@ -148,6 +152,7 @@
           <w:tcPr>
             <w:tcW w:w="3020" w:type="dxa"/>
             <w:vMerge/>
+            <w:shd w:val="clear" w:color="auto" w:fill="E2EFD9" w:themeFill="accent6" w:themeFillTint="33"/>
           </w:tcPr>
           <w:p>
             <w:pPr>
@@ -205,6 +210,7 @@
           <w:tcPr>
             <w:tcW w:w="3020" w:type="dxa"/>
             <w:vMerge/>
+            <w:shd w:val="clear" w:color="auto" w:fill="E2EFD9" w:themeFill="accent6" w:themeFillTint="33"/>
           </w:tcPr>
           <w:p>
             <w:pPr>
@@ -280,6 +286,7 @@
         <w:tc>
           <w:tcPr>
             <w:tcW w:w="1060" w:type="dxa"/>
+            <w:shd w:val="clear" w:color="auto" w:fill="E2EFD9" w:themeFill="accent6" w:themeFillTint="33"/>
           </w:tcPr>
           <w:p>
             <w:pPr>
@@ -301,6 +308,7 @@
         <w:tc>
           <w:tcPr>
             <w:tcW w:w="2223" w:type="dxa"/>
+            <w:shd w:val="clear" w:color="auto" w:fill="E2EFD9" w:themeFill="accent6" w:themeFillTint="33"/>
           </w:tcPr>
           <w:p>
             <w:pPr>
@@ -322,6 +330,7 @@
         <w:tc>
           <w:tcPr>
             <w:tcW w:w="1486" w:type="dxa"/>
+            <w:shd w:val="clear" w:color="auto" w:fill="E2EFD9" w:themeFill="accent6" w:themeFillTint="33"/>
           </w:tcPr>
           <w:p>
             <w:pPr>
@@ -343,6 +352,7 @@
         <w:tc>
           <w:tcPr>
             <w:tcW w:w="2112" w:type="dxa"/>
+            <w:shd w:val="clear" w:color="auto" w:fill="E2EFD9" w:themeFill="accent6" w:themeFillTint="33"/>
           </w:tcPr>
           <w:p>
             <w:pPr>
@@ -364,6 +374,7 @@
         <w:tc>
           <w:tcPr>
             <w:tcW w:w="2181" w:type="dxa"/>
+            <w:shd w:val="clear" w:color="auto" w:fill="E2EFD9" w:themeFill="accent6" w:themeFillTint="33"/>
           </w:tcPr>
           <w:p>
             <w:pPr>
@@ -387,6 +398,7 @@
         <w:tc>
           <w:tcPr>
             <w:tcW w:w="1060" w:type="dxa"/>
+            <w:shd w:val="clear" w:color="auto" w:fill="E2EFD9" w:themeFill="accent6" w:themeFillTint="33"/>
           </w:tcPr>
           <w:p>
             <w:pPr>
@@ -463,6 +475,7 @@
         <w:tc>
           <w:tcPr>
             <w:tcW w:w="2181" w:type="dxa"/>
+            <w:shd w:val="clear" w:color="auto" w:fill="D9D9D9" w:themeFill="background1" w:themeFillShade="D9"/>
           </w:tcPr>
           <w:p>
             <w:pPr>
@@ -484,6 +497,7 @@
         <w:tc>
           <w:tcPr>
             <w:tcW w:w="1060" w:type="dxa"/>
+            <w:shd w:val="clear" w:color="auto" w:fill="E2EFD9" w:themeFill="accent6" w:themeFillTint="33"/>
           </w:tcPr>
           <w:p>
             <w:pPr>
@@ -560,6 +574,7 @@
         <w:tc>
           <w:tcPr>
             <w:tcW w:w="2181" w:type="dxa"/>
+            <w:shd w:val="clear" w:color="auto" w:fill="D9D9D9" w:themeFill="background1" w:themeFillShade="D9"/>
           </w:tcPr>
           <w:p>
             <w:pPr>
@@ -581,6 +596,7 @@
         <w:tc>
           <w:tcPr>
             <w:tcW w:w="1060" w:type="dxa"/>
+            <w:shd w:val="clear" w:color="auto" w:fill="E2EFD9" w:themeFill="accent6" w:themeFillTint="33"/>
           </w:tcPr>
           <w:p>
             <w:pPr>
@@ -670,6 +686,7 @@
         <w:tc>
           <w:tcPr>
             <w:tcW w:w="2181" w:type="dxa"/>
+            <w:shd w:val="clear" w:color="auto" w:fill="D9D9D9" w:themeFill="background1" w:themeFillShade="D9"/>
           </w:tcPr>
           <w:p>
             <w:pPr>
@@ -691,6 +708,7 @@
         <w:tc>
           <w:tcPr>
             <w:tcW w:w="1060" w:type="dxa"/>
+            <w:shd w:val="clear" w:color="auto" w:fill="E2EFD9" w:themeFill="accent6" w:themeFillTint="33"/>
           </w:tcPr>
           <w:p>
             <w:pPr>
@@ -767,6 +785,7 @@
         <w:tc>
           <w:tcPr>
             <w:tcW w:w="2181" w:type="dxa"/>
+            <w:shd w:val="clear" w:color="auto" w:fill="D9D9D9" w:themeFill="background1" w:themeFillShade="D9"/>
           </w:tcPr>
           <w:p>
             <w:pPr>
@@ -788,6 +807,7 @@
         <w:tc>
           <w:tcPr>
             <w:tcW w:w="1060" w:type="dxa"/>
+            <w:shd w:val="clear" w:color="auto" w:fill="E2EFD9" w:themeFill="accent6" w:themeFillTint="33"/>
           </w:tcPr>
           <w:p>
             <w:pPr>
@@ -877,6 +897,7 @@
         <w:tc>
           <w:tcPr>
             <w:tcW w:w="2181" w:type="dxa"/>
+            <w:shd w:val="clear" w:color="auto" w:fill="D9D9D9" w:themeFill="background1" w:themeFillShade="D9"/>
           </w:tcPr>
           <w:p>
             <w:pPr>
@@ -898,6 +919,7 @@
         <w:tc>
           <w:tcPr>
             <w:tcW w:w="1060" w:type="dxa"/>
+            <w:shd w:val="clear" w:color="auto" w:fill="E2EFD9" w:themeFill="accent6" w:themeFillTint="33"/>
           </w:tcPr>
           <w:p>
             <w:pPr>
@@ -974,6 +996,7 @@
         <w:tc>
           <w:tcPr>
             <w:tcW w:w="2181" w:type="dxa"/>
+            <w:shd w:val="clear" w:color="auto" w:fill="D9D9D9" w:themeFill="background1" w:themeFillShade="D9"/>
           </w:tcPr>
           <w:p>
             <w:pPr>
@@ -995,6 +1018,7 @@
         <w:tc>
           <w:tcPr>
             <w:tcW w:w="1060" w:type="dxa"/>
+            <w:shd w:val="clear" w:color="auto" w:fill="E2EFD9" w:themeFill="accent6" w:themeFillTint="33"/>
           </w:tcPr>
           <w:p>
             <w:pPr>
@@ -1071,6 +1095,7 @@
         <w:tc>
           <w:tcPr>
             <w:tcW w:w="2181" w:type="dxa"/>
+            <w:shd w:val="clear" w:color="auto" w:fill="D9D9D9" w:themeFill="background1" w:themeFillShade="D9"/>
           </w:tcPr>
           <w:p>
             <w:pPr>
@@ -1092,6 +1117,7 @@
         <w:tc>
           <w:tcPr>
             <w:tcW w:w="1060" w:type="dxa"/>
+            <w:shd w:val="clear" w:color="auto" w:fill="E2EFD9" w:themeFill="accent6" w:themeFillTint="33"/>
           </w:tcPr>
           <w:p>
             <w:pPr>
@@ -1168,6 +1194,7 @@
         <w:tc>
           <w:tcPr>
             <w:tcW w:w="2181" w:type="dxa"/>
+            <w:shd w:val="clear" w:color="auto" w:fill="D9D9D9" w:themeFill="background1" w:themeFillShade="D9"/>
           </w:tcPr>
           <w:p>
             <w:pPr>
@@ -1189,6 +1216,7 @@
         <w:tc>
           <w:tcPr>
             <w:tcW w:w="1060" w:type="dxa"/>
+            <w:shd w:val="clear" w:color="auto" w:fill="E2EFD9" w:themeFill="accent6" w:themeFillTint="33"/>
           </w:tcPr>
           <w:p>
             <w:pPr>
@@ -1265,6 +1293,7 @@
         <w:tc>
           <w:tcPr>
             <w:tcW w:w="2181" w:type="dxa"/>
+            <w:shd w:val="clear" w:color="auto" w:fill="D9D9D9" w:themeFill="background1" w:themeFillShade="D9"/>
           </w:tcPr>
           <w:p>
             <w:pPr>
@@ -1286,6 +1315,7 @@
         <w:tc>
           <w:tcPr>
             <w:tcW w:w="1060" w:type="dxa"/>
+            <w:shd w:val="clear" w:color="auto" w:fill="E2EFD9" w:themeFill="accent6" w:themeFillTint="33"/>
           </w:tcPr>
           <w:p>
             <w:pPr>
@@ -1362,6 +1392,7 @@
         <w:tc>
           <w:tcPr>
             <w:tcW w:w="2181" w:type="dxa"/>
+            <w:shd w:val="clear" w:color="auto" w:fill="D9D9D9" w:themeFill="background1" w:themeFillShade="D9"/>
           </w:tcPr>
           <w:p>
             <w:pPr>
@@ -1383,6 +1414,7 @@
         <w:tc>
           <w:tcPr>
             <w:tcW w:w="1060" w:type="dxa"/>
+            <w:shd w:val="clear" w:color="auto" w:fill="E2EFD9" w:themeFill="accent6" w:themeFillTint="33"/>
           </w:tcPr>
           <w:p>
             <w:pPr>
@@ -1459,6 +1491,7 @@
         <w:tc>
           <w:tcPr>
             <w:tcW w:w="2181" w:type="dxa"/>
+            <w:shd w:val="clear" w:color="auto" w:fill="D9D9D9" w:themeFill="background1" w:themeFillShade="D9"/>
           </w:tcPr>
           <w:p>
             <w:pPr>
@@ -1480,6 +1513,7 @@
         <w:tc>
           <w:tcPr>
             <w:tcW w:w="1060" w:type="dxa"/>
+            <w:shd w:val="clear" w:color="auto" w:fill="E2EFD9" w:themeFill="accent6" w:themeFillTint="33"/>
           </w:tcPr>
           <w:p>
             <w:pPr>
@@ -1556,6 +1590,7 @@
         <w:tc>
           <w:tcPr>
             <w:tcW w:w="2181" w:type="dxa"/>
+            <w:shd w:val="clear" w:color="auto" w:fill="D9D9D9" w:themeFill="background1" w:themeFillShade="D9"/>
           </w:tcPr>
           <w:p>
             <w:pPr>
@@ -1577,6 +1612,7 @@
         <w:tc>
           <w:tcPr>
             <w:tcW w:w="1060" w:type="dxa"/>
+            <w:shd w:val="clear" w:color="auto" w:fill="E2EFD9" w:themeFill="accent6" w:themeFillTint="33"/>
           </w:tcPr>
           <w:p>
             <w:pPr>
@@ -1653,6 +1689,7 @@
         <w:tc>
           <w:tcPr>
             <w:tcW w:w="2181" w:type="dxa"/>
+            <w:shd w:val="clear" w:color="auto" w:fill="D9D9D9" w:themeFill="background1" w:themeFillShade="D9"/>
           </w:tcPr>
           <w:p>
             <w:pPr>
@@ -1674,6 +1711,7 @@
         <w:tc>
           <w:tcPr>
             <w:tcW w:w="1060" w:type="dxa"/>
+            <w:shd w:val="clear" w:color="auto" w:fill="E2EFD9" w:themeFill="accent6" w:themeFillTint="33"/>
           </w:tcPr>
           <w:p>
             <w:pPr>
@@ -1750,6 +1788,7 @@
         <w:tc>
           <w:tcPr>
             <w:tcW w:w="2181" w:type="dxa"/>
+            <w:shd w:val="clear" w:color="auto" w:fill="D9D9D9" w:themeFill="background1" w:themeFillShade="D9"/>
           </w:tcPr>
           <w:p>
             <w:pPr>
@@ -1771,6 +1810,7 @@
         <w:tc>
           <w:tcPr>
             <w:tcW w:w="1060" w:type="dxa"/>
+            <w:shd w:val="clear" w:color="auto" w:fill="E2EFD9" w:themeFill="accent6" w:themeFillTint="33"/>
           </w:tcPr>
           <w:p>
             <w:pPr>
@@ -1847,6 +1887,7 @@
         <w:tc>
           <w:tcPr>
             <w:tcW w:w="2181" w:type="dxa"/>
+            <w:shd w:val="clear" w:color="auto" w:fill="D9D9D9" w:themeFill="background1" w:themeFillShade="D9"/>
           </w:tcPr>
           <w:p>
             <w:pPr>
@@ -1868,6 +1909,7 @@
         <w:tc>
           <w:tcPr>
             <w:tcW w:w="1060" w:type="dxa"/>
+            <w:shd w:val="clear" w:color="auto" w:fill="E2EFD9" w:themeFill="accent6" w:themeFillTint="33"/>
           </w:tcPr>
           <w:p>
             <w:pPr>
@@ -1944,6 +1986,7 @@
         <w:tc>
           <w:tcPr>
             <w:tcW w:w="2181" w:type="dxa"/>
+            <w:shd w:val="clear" w:color="auto" w:fill="D9D9D9" w:themeFill="background1" w:themeFillShade="D9"/>
           </w:tcPr>
           <w:p>
             <w:pPr>
@@ -1965,6 +2008,7 @@
         <w:tc>
           <w:tcPr>
             <w:tcW w:w="1060" w:type="dxa"/>
+            <w:shd w:val="clear" w:color="auto" w:fill="E2EFD9" w:themeFill="accent6" w:themeFillTint="33"/>
           </w:tcPr>
           <w:p>
             <w:pPr>
@@ -2041,6 +2085,7 @@
         <w:tc>
           <w:tcPr>
             <w:tcW w:w="2181" w:type="dxa"/>
+            <w:shd w:val="clear" w:color="auto" w:fill="D9D9D9" w:themeFill="background1" w:themeFillShade="D9"/>
           </w:tcPr>
           <w:p>
             <w:pPr>
@@ -2062,6 +2107,7 @@
         <w:tc>
           <w:tcPr>
             <w:tcW w:w="1060" w:type="dxa"/>
+            <w:shd w:val="clear" w:color="auto" w:fill="E2EFD9" w:themeFill="accent6" w:themeFillTint="33"/>
           </w:tcPr>
           <w:p>
             <w:pPr>
@@ -2138,6 +2184,7 @@
         <w:tc>
           <w:tcPr>
             <w:tcW w:w="2181" w:type="dxa"/>
+            <w:shd w:val="clear" w:color="auto" w:fill="D9D9D9" w:themeFill="background1" w:themeFillShade="D9"/>
           </w:tcPr>
           <w:p>
             <w:pPr>
@@ -2177,6 +2224,7 @@
         <w:tc>
           <w:tcPr>
             <w:tcW w:w="1060" w:type="dxa"/>
+            <w:shd w:val="clear" w:color="auto" w:fill="E2EFD9" w:themeFill="accent6" w:themeFillTint="33"/>
           </w:tcPr>
           <w:p>
             <w:pPr>
@@ -2271,6 +2319,7 @@
         <w:tc>
           <w:tcPr>
             <w:tcW w:w="2181" w:type="dxa"/>
+            <w:shd w:val="clear" w:color="auto" w:fill="D9D9D9" w:themeFill="background1" w:themeFillShade="D9"/>
           </w:tcPr>
           <w:p>
             <w:pPr>
@@ -2292,6 +2341,7 @@
         <w:tc>
           <w:tcPr>
             <w:tcW w:w="1060" w:type="dxa"/>
+            <w:shd w:val="clear" w:color="auto" w:fill="E2EFD9" w:themeFill="accent6" w:themeFillTint="33"/>
           </w:tcPr>
           <w:p>
             <w:pPr>
@@ -2369,19 +2419,28 @@
         <w:tc>
           <w:tcPr>
             <w:tcW w:w="2181" w:type="dxa"/>
-          </w:tcPr>
-          <w:p>
-            <w:pPr>
-              <w:jc w:val="center"/>
-              <w:rPr>
-                <w:rFonts w:ascii="Garamond" w:hAnsi="Garamond"/>
-              </w:rPr>
-            </w:pPr>
-            <w:r>
-              <w:rPr>
-                <w:rFonts w:ascii="Garamond" w:hAnsi="Garamond"/>
-              </w:rPr>
-              <w:t>Implementacija projekta, stavka 2</w:t>
+            <w:shd w:val="clear" w:color="auto" w:fill="D9D9D9" w:themeFill="background1" w:themeFillShade="D9"/>
+          </w:tcPr>
+          <w:p>
+            <w:pPr>
+              <w:jc w:val="center"/>
+              <w:rPr>
+                <w:rFonts w:ascii="Garamond" w:hAnsi="Garamond"/>
+              </w:rPr>
+            </w:pPr>
+            <w:r>
+              <w:rPr>
+                <w:rFonts w:ascii="Garamond" w:hAnsi="Garamond"/>
+              </w:rPr>
+              <w:t>Implementacija proje</w:t>
+            </w:r>
+            <w:bookmarkStart w:id="0" w:name="_GoBack"/>
+            <w:bookmarkEnd w:id="0"/>
+            <w:r>
+              <w:rPr>
+                <w:rFonts w:ascii="Garamond" w:hAnsi="Garamond"/>
+              </w:rPr>
+              <w:t>kta, stavka 2</w:t>
             </w:r>
           </w:p>
         </w:tc>
@@ -2390,6 +2449,7 @@
         <w:tc>
           <w:tcPr>
             <w:tcW w:w="1060" w:type="dxa"/>
+            <w:shd w:val="clear" w:color="auto" w:fill="E2EFD9" w:themeFill="accent6" w:themeFillTint="33"/>
           </w:tcPr>
           <w:p>
             <w:pPr>
@@ -2485,6 +2545,7 @@
         <w:tc>
           <w:tcPr>
             <w:tcW w:w="2181" w:type="dxa"/>
+            <w:shd w:val="clear" w:color="auto" w:fill="D9D9D9" w:themeFill="background1" w:themeFillShade="D9"/>
           </w:tcPr>
           <w:p>
             <w:pPr>
@@ -2506,6 +2567,7 @@
         <w:tc>
           <w:tcPr>
             <w:tcW w:w="1060" w:type="dxa"/>
+            <w:shd w:val="clear" w:color="auto" w:fill="E2EFD9" w:themeFill="accent6" w:themeFillTint="33"/>
           </w:tcPr>
           <w:p>
             <w:pPr>
@@ -2590,6 +2652,7 @@
         <w:tc>
           <w:tcPr>
             <w:tcW w:w="2181" w:type="dxa"/>
+            <w:shd w:val="clear" w:color="auto" w:fill="D9D9D9" w:themeFill="background1" w:themeFillShade="D9"/>
           </w:tcPr>
           <w:p>
             <w:pPr>
@@ -2611,6 +2674,7 @@
         <w:tc>
           <w:tcPr>
             <w:tcW w:w="1060" w:type="dxa"/>
+            <w:shd w:val="clear" w:color="auto" w:fill="E2EFD9" w:themeFill="accent6" w:themeFillTint="33"/>
           </w:tcPr>
           <w:p>
             <w:pPr>
@@ -2693,6 +2757,7 @@
         <w:tc>
           <w:tcPr>
             <w:tcW w:w="2181" w:type="dxa"/>
+            <w:shd w:val="clear" w:color="auto" w:fill="D9D9D9" w:themeFill="background1" w:themeFillShade="D9"/>
           </w:tcPr>
           <w:p>
             <w:pPr>
@@ -2720,6 +2785,7 @@
         <w:tc>
           <w:tcPr>
             <w:tcW w:w="1060" w:type="dxa"/>
+            <w:shd w:val="clear" w:color="auto" w:fill="E2EFD9" w:themeFill="accent6" w:themeFillTint="33"/>
           </w:tcPr>
           <w:p>
             <w:pPr>
@@ -2803,6 +2869,7 @@
         <w:tc>
           <w:tcPr>
             <w:tcW w:w="2181" w:type="dxa"/>
+            <w:shd w:val="clear" w:color="auto" w:fill="D9D9D9" w:themeFill="background1" w:themeFillShade="D9"/>
           </w:tcPr>
           <w:p>
             <w:pPr>
@@ -2824,6 +2891,7 @@
         <w:tc>
           <w:tcPr>
             <w:tcW w:w="1060" w:type="dxa"/>
+            <w:shd w:val="clear" w:color="auto" w:fill="E2EFD9" w:themeFill="accent6" w:themeFillTint="33"/>
           </w:tcPr>
           <w:p>
             <w:pPr>
@@ -2913,6 +2981,7 @@
         <w:tc>
           <w:tcPr>
             <w:tcW w:w="2181" w:type="dxa"/>
+            <w:shd w:val="clear" w:color="auto" w:fill="D9D9D9" w:themeFill="background1" w:themeFillShade="D9"/>
           </w:tcPr>
           <w:p>
             <w:pPr>
@@ -2934,6 +3003,7 @@
         <w:tc>
           <w:tcPr>
             <w:tcW w:w="1060" w:type="dxa"/>
+            <w:shd w:val="clear" w:color="auto" w:fill="E2EFD9" w:themeFill="accent6" w:themeFillTint="33"/>
           </w:tcPr>
           <w:p>
             <w:pPr>
@@ -3023,6 +3093,7 @@
         <w:tc>
           <w:tcPr>
             <w:tcW w:w="2181" w:type="dxa"/>
+            <w:shd w:val="clear" w:color="auto" w:fill="D9D9D9" w:themeFill="background1" w:themeFillShade="D9"/>
           </w:tcPr>
           <w:p>
             <w:pPr>
@@ -3044,6 +3115,7 @@
         <w:tc>
           <w:tcPr>
             <w:tcW w:w="1060" w:type="dxa"/>
+            <w:shd w:val="clear" w:color="auto" w:fill="E2EFD9" w:themeFill="accent6" w:themeFillTint="33"/>
           </w:tcPr>
           <w:p>
             <w:pPr>
@@ -3133,6 +3205,7 @@
         <w:tc>
           <w:tcPr>
             <w:tcW w:w="2181" w:type="dxa"/>
+            <w:shd w:val="clear" w:color="auto" w:fill="D9D9D9" w:themeFill="background1" w:themeFillShade="D9"/>
           </w:tcPr>
           <w:p>
             <w:pPr>
@@ -3154,6 +3227,7 @@
         <w:tc>
           <w:tcPr>
             <w:tcW w:w="1060" w:type="dxa"/>
+            <w:shd w:val="clear" w:color="auto" w:fill="E2EFD9" w:themeFill="accent6" w:themeFillTint="33"/>
           </w:tcPr>
           <w:p>
             <w:pPr>
@@ -3243,6 +3317,7 @@
         <w:tc>
           <w:tcPr>
             <w:tcW w:w="2181" w:type="dxa"/>
+            <w:shd w:val="clear" w:color="auto" w:fill="D9D9D9" w:themeFill="background1" w:themeFillShade="D9"/>
           </w:tcPr>
           <w:p>
             <w:pPr>
@@ -3264,6 +3339,7 @@
         <w:tc>
           <w:tcPr>
             <w:tcW w:w="1060" w:type="dxa"/>
+            <w:shd w:val="clear" w:color="auto" w:fill="E2EFD9" w:themeFill="accent6" w:themeFillTint="33"/>
           </w:tcPr>
           <w:p>
             <w:pPr>
@@ -3347,6 +3423,7 @@
         <w:tc>
           <w:tcPr>
             <w:tcW w:w="2181" w:type="dxa"/>
+            <w:shd w:val="clear" w:color="auto" w:fill="D9D9D9" w:themeFill="background1" w:themeFillShade="D9"/>
           </w:tcPr>
           <w:p>
             <w:pPr>
@@ -3368,6 +3445,7 @@
         <w:tc>
           <w:tcPr>
             <w:tcW w:w="1060" w:type="dxa"/>
+            <w:shd w:val="clear" w:color="auto" w:fill="E2EFD9" w:themeFill="accent6" w:themeFillTint="33"/>
           </w:tcPr>
           <w:p>
             <w:pPr>
@@ -3451,6 +3529,7 @@
         <w:tc>
           <w:tcPr>
             <w:tcW w:w="2181" w:type="dxa"/>
+            <w:shd w:val="clear" w:color="auto" w:fill="D9D9D9" w:themeFill="background1" w:themeFillShade="D9"/>
           </w:tcPr>
           <w:p>
             <w:pPr>
@@ -3472,6 +3551,7 @@
         <w:tc>
           <w:tcPr>
             <w:tcW w:w="1060" w:type="dxa"/>
+            <w:shd w:val="clear" w:color="auto" w:fill="E2EFD9" w:themeFill="accent6" w:themeFillTint="33"/>
           </w:tcPr>
           <w:p>
             <w:pPr>
@@ -3555,6 +3635,7 @@
         <w:tc>
           <w:tcPr>
             <w:tcW w:w="2181" w:type="dxa"/>
+            <w:shd w:val="clear" w:color="auto" w:fill="D9D9D9" w:themeFill="background1" w:themeFillShade="D9"/>
           </w:tcPr>
           <w:p>
             <w:pPr>
@@ -3576,6 +3657,7 @@
         <w:tc>
           <w:tcPr>
             <w:tcW w:w="1060" w:type="dxa"/>
+            <w:shd w:val="clear" w:color="auto" w:fill="E2EFD9" w:themeFill="accent6" w:themeFillTint="33"/>
           </w:tcPr>
           <w:p>
             <w:pPr>
@@ -3653,6 +3735,7 @@
         <w:tc>
           <w:tcPr>
             <w:tcW w:w="2181" w:type="dxa"/>
+            <w:shd w:val="clear" w:color="auto" w:fill="D9D9D9" w:themeFill="background1" w:themeFillShade="D9"/>
           </w:tcPr>
           <w:p>
             <w:pPr>
@@ -3674,6 +3757,7 @@
         <w:tc>
           <w:tcPr>
             <w:tcW w:w="1060" w:type="dxa"/>
+            <w:shd w:val="clear" w:color="auto" w:fill="E2EFD9" w:themeFill="accent6" w:themeFillTint="33"/>
           </w:tcPr>
           <w:p>
             <w:pPr>
@@ -3751,6 +3835,7 @@
         <w:tc>
           <w:tcPr>
             <w:tcW w:w="2181" w:type="dxa"/>
+            <w:shd w:val="clear" w:color="auto" w:fill="D9D9D9" w:themeFill="background1" w:themeFillShade="D9"/>
           </w:tcPr>
           <w:p>
             <w:pPr>
@@ -3772,6 +3857,7 @@
         <w:tc>
           <w:tcPr>
             <w:tcW w:w="1060" w:type="dxa"/>
+            <w:shd w:val="clear" w:color="auto" w:fill="E2EFD9" w:themeFill="accent6" w:themeFillTint="33"/>
           </w:tcPr>
           <w:p>
             <w:pPr>
@@ -3867,6 +3953,7 @@
         <w:tc>
           <w:tcPr>
             <w:tcW w:w="2181" w:type="dxa"/>
+            <w:shd w:val="clear" w:color="auto" w:fill="D9D9D9" w:themeFill="background1" w:themeFillShade="D9"/>
           </w:tcPr>
           <w:p>
             <w:pPr>
@@ -3888,6 +3975,7 @@
         <w:tc>
           <w:tcPr>
             <w:tcW w:w="1060" w:type="dxa"/>
+            <w:shd w:val="clear" w:color="auto" w:fill="E2EFD9" w:themeFill="accent6" w:themeFillTint="33"/>
           </w:tcPr>
           <w:p>
             <w:pPr>
@@ -3976,6 +4064,7 @@
         <w:tc>
           <w:tcPr>
             <w:tcW w:w="2181" w:type="dxa"/>
+            <w:shd w:val="clear" w:color="auto" w:fill="D9D9D9" w:themeFill="background1" w:themeFillShade="D9"/>
           </w:tcPr>
           <w:p>
             <w:pPr>
@@ -3997,6 +4086,7 @@
         <w:tc>
           <w:tcPr>
             <w:tcW w:w="1060" w:type="dxa"/>
+            <w:shd w:val="clear" w:color="auto" w:fill="E2EFD9" w:themeFill="accent6" w:themeFillTint="33"/>
           </w:tcPr>
           <w:p>
             <w:pPr>
@@ -4080,6 +4170,7 @@
         <w:tc>
           <w:tcPr>
             <w:tcW w:w="2181" w:type="dxa"/>
+            <w:shd w:val="clear" w:color="auto" w:fill="D9D9D9" w:themeFill="background1" w:themeFillShade="D9"/>
           </w:tcPr>
           <w:p>
             <w:pPr>
@@ -4101,6 +4192,7 @@
         <w:tc>
           <w:tcPr>
             <w:tcW w:w="1060" w:type="dxa"/>
+            <w:shd w:val="clear" w:color="auto" w:fill="E2EFD9" w:themeFill="accent6" w:themeFillTint="33"/>
           </w:tcPr>
           <w:p>
             <w:pPr>
@@ -4184,6 +4276,7 @@
         <w:tc>
           <w:tcPr>
             <w:tcW w:w="2181" w:type="dxa"/>
+            <w:shd w:val="clear" w:color="auto" w:fill="D9D9D9" w:themeFill="background1" w:themeFillShade="D9"/>
           </w:tcPr>
           <w:p>
             <w:pPr>
@@ -4205,6 +4298,7 @@
         <w:tc>
           <w:tcPr>
             <w:tcW w:w="1060" w:type="dxa"/>
+            <w:shd w:val="clear" w:color="auto" w:fill="E2EFD9" w:themeFill="accent6" w:themeFillTint="33"/>
           </w:tcPr>
           <w:p>
             <w:pPr>
@@ -4302,6 +4396,7 @@
         <w:tc>
           <w:tcPr>
             <w:tcW w:w="2181" w:type="dxa"/>
+            <w:shd w:val="clear" w:color="auto" w:fill="D9D9D9" w:themeFill="background1" w:themeFillShade="D9"/>
           </w:tcPr>
           <w:p>
             <w:pPr>
@@ -4323,6 +4418,7 @@
         <w:tc>
           <w:tcPr>
             <w:tcW w:w="1060" w:type="dxa"/>
+            <w:shd w:val="clear" w:color="auto" w:fill="E2EFD9" w:themeFill="accent6" w:themeFillTint="33"/>
           </w:tcPr>
           <w:p>
             <w:pPr>
@@ -4400,6 +4496,7 @@
         <w:tc>
           <w:tcPr>
             <w:tcW w:w="2181" w:type="dxa"/>
+            <w:shd w:val="clear" w:color="auto" w:fill="D9D9D9" w:themeFill="background1" w:themeFillShade="D9"/>
           </w:tcPr>
           <w:p>
             <w:pPr>
@@ -4421,6 +4518,7 @@
         <w:tc>
           <w:tcPr>
             <w:tcW w:w="1060" w:type="dxa"/>
+            <w:shd w:val="clear" w:color="auto" w:fill="E2EFD9" w:themeFill="accent6" w:themeFillTint="33"/>
           </w:tcPr>
           <w:p>
             <w:pPr>
@@ -4498,6 +4596,7 @@
         <w:tc>
           <w:tcPr>
             <w:tcW w:w="2181" w:type="dxa"/>
+            <w:shd w:val="clear" w:color="auto" w:fill="D9D9D9" w:themeFill="background1" w:themeFillShade="D9"/>
           </w:tcPr>
           <w:p>
             <w:pPr>
@@ -4519,6 +4618,7 @@
         <w:tc>
           <w:tcPr>
             <w:tcW w:w="1060" w:type="dxa"/>
+            <w:shd w:val="clear" w:color="auto" w:fill="E2EFD9" w:themeFill="accent6" w:themeFillTint="33"/>
           </w:tcPr>
           <w:p>
             <w:pPr>
@@ -4607,6 +4707,7 @@
         <w:tc>
           <w:tcPr>
             <w:tcW w:w="2181" w:type="dxa"/>
+            <w:shd w:val="clear" w:color="auto" w:fill="D9D9D9" w:themeFill="background1" w:themeFillShade="D9"/>
           </w:tcPr>
           <w:p>
             <w:pPr>
@@ -4628,6 +4729,7 @@
         <w:tc>
           <w:tcPr>
             <w:tcW w:w="1060" w:type="dxa"/>
+            <w:shd w:val="clear" w:color="auto" w:fill="E2EFD9" w:themeFill="accent6" w:themeFillTint="33"/>
           </w:tcPr>
           <w:p>
             <w:pPr>
@@ -4711,6 +4813,7 @@
         <w:tc>
           <w:tcPr>
             <w:tcW w:w="2181" w:type="dxa"/>
+            <w:shd w:val="clear" w:color="auto" w:fill="D9D9D9" w:themeFill="background1" w:themeFillShade="D9"/>
           </w:tcPr>
           <w:p>
             <w:pPr>
@@ -4732,6 +4835,7 @@
         <w:tc>
           <w:tcPr>
             <w:tcW w:w="1060" w:type="dxa"/>
+            <w:shd w:val="clear" w:color="auto" w:fill="E2EFD9" w:themeFill="accent6" w:themeFillTint="33"/>
           </w:tcPr>
           <w:p>
             <w:pPr>
@@ -4809,6 +4913,7 @@
         <w:tc>
           <w:tcPr>
             <w:tcW w:w="2181" w:type="dxa"/>
+            <w:shd w:val="clear" w:color="auto" w:fill="D9D9D9" w:themeFill="background1" w:themeFillShade="D9"/>
           </w:tcPr>
           <w:p>
             <w:pPr>
@@ -4830,6 +4935,7 @@
         <w:tc>
           <w:tcPr>
             <w:tcW w:w="1060" w:type="dxa"/>
+            <w:shd w:val="clear" w:color="auto" w:fill="E2EFD9" w:themeFill="accent6" w:themeFillTint="33"/>
           </w:tcPr>
           <w:p>
             <w:pPr>
@@ -4907,6 +5013,7 @@
         <w:tc>
           <w:tcPr>
             <w:tcW w:w="2181" w:type="dxa"/>
+            <w:shd w:val="clear" w:color="auto" w:fill="D9D9D9" w:themeFill="background1" w:themeFillShade="D9"/>
           </w:tcPr>
           <w:p>
             <w:pPr>
@@ -4928,6 +5035,7 @@
         <w:tc>
           <w:tcPr>
             <w:tcW w:w="1060" w:type="dxa"/>
+            <w:shd w:val="clear" w:color="auto" w:fill="E2EFD9" w:themeFill="accent6" w:themeFillTint="33"/>
           </w:tcPr>
           <w:p>
             <w:pPr>
@@ -5005,6 +5113,7 @@
         <w:tc>
           <w:tcPr>
             <w:tcW w:w="2181" w:type="dxa"/>
+            <w:shd w:val="clear" w:color="auto" w:fill="D9D9D9" w:themeFill="background1" w:themeFillShade="D9"/>
           </w:tcPr>
           <w:p>
             <w:pPr>
@@ -5026,6 +5135,7 @@
         <w:tc>
           <w:tcPr>
             <w:tcW w:w="1060" w:type="dxa"/>
+            <w:shd w:val="clear" w:color="auto" w:fill="E2EFD9" w:themeFill="accent6" w:themeFillTint="33"/>
           </w:tcPr>
           <w:p>
             <w:pPr>
@@ -5102,6 +5212,7 @@
         <w:tc>
           <w:tcPr>
             <w:tcW w:w="2181" w:type="dxa"/>
+            <w:shd w:val="clear" w:color="auto" w:fill="D9D9D9" w:themeFill="background1" w:themeFillShade="D9"/>
           </w:tcPr>
           <w:p>
             <w:pPr>
@@ -5123,6 +5234,7 @@
         <w:tc>
           <w:tcPr>
             <w:tcW w:w="1060" w:type="dxa"/>
+            <w:shd w:val="clear" w:color="auto" w:fill="E2EFD9" w:themeFill="accent6" w:themeFillTint="33"/>
           </w:tcPr>
           <w:p>
             <w:pPr>
@@ -5201,6 +5313,7 @@
         <w:tc>
           <w:tcPr>
             <w:tcW w:w="2181" w:type="dxa"/>
+            <w:shd w:val="clear" w:color="auto" w:fill="D9D9D9" w:themeFill="background1" w:themeFillShade="D9"/>
           </w:tcPr>
           <w:p>
             <w:pPr>
@@ -5222,6 +5335,7 @@
         <w:tc>
           <w:tcPr>
             <w:tcW w:w="1060" w:type="dxa"/>
+            <w:shd w:val="clear" w:color="auto" w:fill="E2EFD9" w:themeFill="accent6" w:themeFillTint="33"/>
           </w:tcPr>
           <w:p>
             <w:pPr>
@@ -5305,6 +5419,7 @@
         <w:tc>
           <w:tcPr>
             <w:tcW w:w="2181" w:type="dxa"/>
+            <w:shd w:val="clear" w:color="auto" w:fill="D9D9D9" w:themeFill="background1" w:themeFillShade="D9"/>
           </w:tcPr>
           <w:p>
             <w:pPr>
@@ -5326,6 +5441,7 @@
         <w:tc>
           <w:tcPr>
             <w:tcW w:w="1060" w:type="dxa"/>
+            <w:shd w:val="clear" w:color="auto" w:fill="E2EFD9" w:themeFill="accent6" w:themeFillTint="33"/>
           </w:tcPr>
           <w:p>
             <w:pPr>
@@ -5398,8 +5514,6 @@
               </w:rPr>
               <w:t>30.5.2017</w:t>
             </w:r>
-            <w:bookmarkStart w:id="0" w:name="_GoBack"/>
-            <w:bookmarkEnd w:id="0"/>
             <w:r>
               <w:rPr>
                 <w:rFonts w:ascii="Garamond" w:hAnsi="Garamond"/>
@@ -5411,6 +5525,7 @@
         <w:tc>
           <w:tcPr>
             <w:tcW w:w="2181" w:type="dxa"/>
+            <w:shd w:val="clear" w:color="auto" w:fill="D9D9D9" w:themeFill="background1" w:themeFillShade="D9"/>
           </w:tcPr>
           <w:p>
             <w:pPr>
@@ -5432,6 +5547,7 @@
         <w:tc>
           <w:tcPr>
             <w:tcW w:w="1060" w:type="dxa"/>
+            <w:shd w:val="clear" w:color="auto" w:fill="E2EFD9" w:themeFill="accent6" w:themeFillTint="33"/>
           </w:tcPr>
           <w:p>
             <w:pPr>
@@ -5509,6 +5625,7 @@
         <w:tc>
           <w:tcPr>
             <w:tcW w:w="2181" w:type="dxa"/>
+            <w:shd w:val="clear" w:color="auto" w:fill="D9D9D9" w:themeFill="background1" w:themeFillShade="D9"/>
           </w:tcPr>
           <w:p>
             <w:pPr>
@@ -5530,6 +5647,7 @@
         <w:tc>
           <w:tcPr>
             <w:tcW w:w="1060" w:type="dxa"/>
+            <w:shd w:val="clear" w:color="auto" w:fill="E2EFD9" w:themeFill="accent6" w:themeFillTint="33"/>
           </w:tcPr>
           <w:p>
             <w:pPr>
@@ -5606,6 +5724,7 @@
         <w:tc>
           <w:tcPr>
             <w:tcW w:w="2181" w:type="dxa"/>
+            <w:shd w:val="clear" w:color="auto" w:fill="D9D9D9" w:themeFill="background1" w:themeFillShade="D9"/>
           </w:tcPr>
           <w:p>
             <w:pPr>
@@ -5627,6 +5746,7 @@
         <w:tc>
           <w:tcPr>
             <w:tcW w:w="1060" w:type="dxa"/>
+            <w:shd w:val="clear" w:color="auto" w:fill="E2EFD9" w:themeFill="accent6" w:themeFillTint="33"/>
           </w:tcPr>
           <w:p>
             <w:pPr>
@@ -5703,6 +5823,7 @@
         <w:tc>
           <w:tcPr>
             <w:tcW w:w="2181" w:type="dxa"/>
+            <w:shd w:val="clear" w:color="auto" w:fill="D9D9D9" w:themeFill="background1" w:themeFillShade="D9"/>
           </w:tcPr>
           <w:p>
             <w:pPr>
@@ -5724,6 +5845,7 @@
         <w:tc>
           <w:tcPr>
             <w:tcW w:w="1060" w:type="dxa"/>
+            <w:shd w:val="clear" w:color="auto" w:fill="E2EFD9" w:themeFill="accent6" w:themeFillTint="33"/>
           </w:tcPr>
           <w:p>
             <w:pPr>
@@ -5800,6 +5922,7 @@
         <w:tc>
           <w:tcPr>
             <w:tcW w:w="2181" w:type="dxa"/>
+            <w:shd w:val="clear" w:color="auto" w:fill="D9D9D9" w:themeFill="background1" w:themeFillShade="D9"/>
           </w:tcPr>
           <w:p>
             <w:pPr>
@@ -5821,6 +5944,7 @@
         <w:tc>
           <w:tcPr>
             <w:tcW w:w="1060" w:type="dxa"/>
+            <w:shd w:val="clear" w:color="auto" w:fill="E2EFD9" w:themeFill="accent6" w:themeFillTint="33"/>
           </w:tcPr>
           <w:p>
             <w:pPr>
@@ -5897,6 +6021,7 @@
         <w:tc>
           <w:tcPr>
             <w:tcW w:w="2181" w:type="dxa"/>
+            <w:shd w:val="clear" w:color="auto" w:fill="D9D9D9" w:themeFill="background1" w:themeFillShade="D9"/>
           </w:tcPr>
           <w:p>
             <w:pPr>
@@ -6028,7 +6153,7 @@
             <w:rFonts w:ascii="Garamond" w:hAnsi="Garamond"/>
             <w:noProof/>
           </w:rPr>
-          <w:t>3</w:t>
+          <w:t>2</w:t>
         </w:r>
         <w:r>
           <w:rPr>
@@ -6078,7 +6203,7 @@
 
 <file path=word/numbering.xml><?xml version="1.0" encoding="utf-8"?>
 <w:numbering xmlns:wpc="http://schemas.microsoft.com/office/word/2010/wordprocessingCanvas" xmlns:mc="http://schemas.openxmlformats.org/markup-compatibility/2006" xmlns:o="urn:schemas-microsoft-com:office:office" xmlns:r="http://schemas.openxmlformats.org/officeDocument/2006/relationships" xmlns:m="http://schemas.openxmlformats.org/officeDocument/2006/math" xmlns:v="urn:schemas-microsoft-com:vml" xmlns:wp14="http://schemas.microsoft.com/office/word/2010/wordprocessingDrawing" xmlns:wp="http://schemas.openxmlformats.org/drawingml/2006/wordprocessingDrawing" xmlns:w10="urn:schemas-microsoft-com:office:word" xmlns:w="http://schemas.openxmlformats.org/wordprocessingml/2006/main" xmlns:w14="http://schemas.microsoft.com/office/word/2010/wordml" xmlns:w15="http://schemas.microsoft.com/office/word/2012/wordml" xmlns:wpg="http://schemas.microsoft.com/office/word/2010/wordprocessingGroup" xmlns:wpi="http://schemas.microsoft.com/office/word/2010/wordprocessingInk" xmlns:wne="http://schemas.microsoft.com/office/word/2006/wordml" xmlns:wps="http://schemas.microsoft.com/office/word/2010/wordprocessingShape" mc:Ignorable="w14 w15 wp14">
-  <w:abstractNum w:abstractNumId="0">
+  <w:abstractNum w:abstractNumId="0" w15:restartNumberingAfterBreak="0">
     <w:nsid w:val="15215051"/>
     <w:multiLevelType w:val="hybridMultilevel"/>
     <w:tmpl w:val="BD504E42"/>
@@ -6167,7 +6292,7 @@
       </w:pPr>
     </w:lvl>
   </w:abstractNum>
-  <w:abstractNum w:abstractNumId="1">
+  <w:abstractNum w:abstractNumId="1" w15:restartNumberingAfterBreak="0">
     <w:nsid w:val="2D7933F0"/>
     <w:multiLevelType w:val="hybridMultilevel"/>
     <w:tmpl w:val="F8185722"/>
@@ -6279,7 +6404,7 @@
       </w:rPr>
     </w:lvl>
   </w:abstractNum>
-  <w:abstractNum w:abstractNumId="2">
+  <w:abstractNum w:abstractNumId="2" w15:restartNumberingAfterBreak="0">
     <w:nsid w:val="33492DC7"/>
     <w:multiLevelType w:val="hybridMultilevel"/>
     <w:tmpl w:val="54885DCE"/>
@@ -6368,7 +6493,7 @@
       </w:pPr>
     </w:lvl>
   </w:abstractNum>
-  <w:abstractNum w:abstractNumId="3">
+  <w:abstractNum w:abstractNumId="3" w15:restartNumberingAfterBreak="0">
     <w:nsid w:val="37F72EFF"/>
     <w:multiLevelType w:val="hybridMultilevel"/>
     <w:tmpl w:val="35D814BC"/>
@@ -6457,7 +6582,7 @@
       </w:pPr>
     </w:lvl>
   </w:abstractNum>
-  <w:abstractNum w:abstractNumId="4">
+  <w:abstractNum w:abstractNumId="4" w15:restartNumberingAfterBreak="0">
     <w:nsid w:val="596E18E0"/>
     <w:multiLevelType w:val="hybridMultilevel"/>
     <w:tmpl w:val="9F809166"/>
@@ -6546,7 +6671,7 @@
       </w:pPr>
     </w:lvl>
   </w:abstractNum>
-  <w:abstractNum w:abstractNumId="5">
+  <w:abstractNum w:abstractNumId="5" w15:restartNumberingAfterBreak="0">
     <w:nsid w:val="61374B26"/>
     <w:multiLevelType w:val="hybridMultilevel"/>
     <w:tmpl w:val="E766E3DE"/>
@@ -6659,7 +6784,7 @@
       </w:rPr>
     </w:lvl>
   </w:abstractNum>
-  <w:abstractNum w:abstractNumId="6">
+  <w:abstractNum w:abstractNumId="6" w15:restartNumberingAfterBreak="0">
     <w:nsid w:val="6E620139"/>
     <w:multiLevelType w:val="hybridMultilevel"/>
     <w:tmpl w:val="42C022AC"/>
@@ -6748,7 +6873,7 @@
       </w:pPr>
     </w:lvl>
   </w:abstractNum>
-  <w:abstractNum w:abstractNumId="7">
+  <w:abstractNum w:abstractNumId="7" w15:restartNumberingAfterBreak="0">
     <w:nsid w:val="74E307E4"/>
     <w:multiLevelType w:val="hybridMultilevel"/>
     <w:tmpl w:val="54D4B442"/>
@@ -7360,7 +7485,6 @@
       <w:spacing w:after="0" w:line="240" w:lineRule="auto"/>
     </w:pPr>
     <w:tblPr>
-      <w:tblInd w:w="0" w:type="dxa"/>
       <w:tblBorders>
         <w:top w:val="single" w:sz="4" w:space="0" w:color="auto"/>
         <w:left w:val="single" w:sz="4" w:space="0" w:color="auto"/>
@@ -7369,12 +7493,6 @@
         <w:insideH w:val="single" w:sz="4" w:space="0" w:color="auto"/>
         <w:insideV w:val="single" w:sz="4" w:space="0" w:color="auto"/>
       </w:tblBorders>
-      <w:tblCellMar>
-        <w:top w:w="0" w:type="dxa"/>
-        <w:left w:w="108" w:type="dxa"/>
-        <w:bottom w:w="0" w:type="dxa"/>
-        <w:right w:w="108" w:type="dxa"/>
-      </w:tblCellMar>
     </w:tblPr>
   </w:style>
 </w:styles>

</xml_diff>